<commit_message>
Update LEIA Reader - Especificação de Requisitos.docx
</commit_message>
<xml_diff>
--- a/LEIA Reader - Especificação de Requisitos.docx
+++ b/LEIA Reader - Especificação de Requisitos.docx
@@ -239,7 +239,7 @@
           <w:vertAlign w:val="baseline"/>
           <w:rtl w:val="0"/>
         </w:rPr>
-        <w:t xml:space="preserve">Versão &lt;</w:t>
+        <w:t xml:space="preserve">Versão </w:t>
       </w:r>
       <w:r>
         <w:rPr>
@@ -280,20 +280,8 @@
       </w:r>
       <w:r>
         <w:rPr>
-          <w:rFonts w:ascii="Arial" w:cs="Arial" w:eastAsia="Arial" w:hAnsi="Arial"/>
-          <w:b w:val="1"/>
-          <w:i w:val="0"/>
-          <w:smallCaps w:val="0"/>
-          <w:strike w:val="0"/>
-          <w:color w:val="000000"/>
-          <w:sz w:val="28"/>
-          <w:szCs w:val="28"/>
-          <w:u w:val="none"/>
-          <w:shd w:fill="auto" w:val="clear"/>
-          <w:vertAlign w:val="baseline"/>
-          <w:rtl w:val="0"/>
-        </w:rPr>
-        <w:t xml:space="preserve">&gt;</w:t>
+          <w:rtl w:val="0"/>
+        </w:rPr>
       </w:r>
     </w:p>
     <w:p>
@@ -1953,7 +1941,34 @@
                 <w:vertAlign w:val="baseline"/>
                 <w:rtl w:val="0"/>
               </w:rPr>
-              <w:t xml:space="preserve">2.2 Funcionalidade do produto</w:t>
+              <w:t xml:space="preserve">2.2 Funcionalidades do </w:t>
+            </w:r>
+          </w:hyperlink>
+          <w:hyperlink w:anchor="_xqpqxorub7kw">
+            <w:r>
+              <w:rPr>
+                <w:rtl w:val="0"/>
+              </w:rPr>
+              <w:t xml:space="preserve">P</w:t>
+            </w:r>
+          </w:hyperlink>
+          <w:hyperlink w:anchor="_xqpqxorub7kw">
+            <w:r>
+              <w:rPr>
+                <w:rFonts w:ascii="Times" w:cs="Times" w:eastAsia="Times" w:hAnsi="Times"/>
+                <w:b w:val="0"/>
+                <w:i w:val="0"/>
+                <w:smallCaps w:val="0"/>
+                <w:strike w:val="0"/>
+                <w:color w:val="000000"/>
+                <w:sz w:val="24"/>
+                <w:szCs w:val="24"/>
+                <w:u w:val="none"/>
+                <w:shd w:fill="auto" w:val="clear"/>
+                <w:vertAlign w:val="baseline"/>
+                <w:rtl w:val="0"/>
+              </w:rPr>
+              <w:t xml:space="preserve">roduto</w:t>
             </w:r>
           </w:hyperlink>
           <w:r>
@@ -5738,7 +5753,34 @@
                 <w:vertAlign w:val="baseline"/>
                 <w:rtl w:val="0"/>
               </w:rPr>
-              <w:t xml:space="preserve">6.1 Formulário de pesquisa</w:t>
+              <w:t xml:space="preserve">6.1 Formulário de </w:t>
+            </w:r>
+          </w:hyperlink>
+          <w:hyperlink w:anchor="_w6pa829kydkg">
+            <w:r>
+              <w:rPr>
+                <w:rtl w:val="0"/>
+              </w:rPr>
+              <w:t xml:space="preserve">P</w:t>
+            </w:r>
+          </w:hyperlink>
+          <w:hyperlink w:anchor="_w6pa829kydkg">
+            <w:r>
+              <w:rPr>
+                <w:rFonts w:ascii="Times" w:cs="Times" w:eastAsia="Times" w:hAnsi="Times"/>
+                <w:b w:val="0"/>
+                <w:i w:val="0"/>
+                <w:smallCaps w:val="0"/>
+                <w:strike w:val="0"/>
+                <w:color w:val="000000"/>
+                <w:sz w:val="24"/>
+                <w:szCs w:val="24"/>
+                <w:u w:val="none"/>
+                <w:shd w:fill="auto" w:val="clear"/>
+                <w:vertAlign w:val="baseline"/>
+                <w:rtl w:val="0"/>
+              </w:rPr>
+              <w:t xml:space="preserve">esquisa</w:t>
             </w:r>
           </w:hyperlink>
           <w:r>
@@ -7455,8 +7497,12 @@
             </w:pPr>
             <w:r>
               <w:rPr>
+                <w:rFonts w:ascii="Times New Roman" w:cs="Times New Roman" w:eastAsia="Times New Roman" w:hAnsi="Times New Roman"/>
+                <w:sz w:val="22"/>
+                <w:szCs w:val="22"/>
                 <w:rtl w:val="0"/>
               </w:rPr>
+              <w:t xml:space="preserve">José Fernando Tavares</w:t>
             </w:r>
           </w:p>
         </w:tc>
@@ -7513,8 +7559,12 @@
             </w:pPr>
             <w:r>
               <w:rPr>
+                <w:rFonts w:ascii="Times New Roman" w:cs="Times New Roman" w:eastAsia="Times New Roman" w:hAnsi="Times New Roman"/>
+                <w:sz w:val="22"/>
+                <w:szCs w:val="22"/>
                 <w:rtl w:val="0"/>
               </w:rPr>
+              <w:t xml:space="preserve">23/11/2020</w:t>
             </w:r>
           </w:p>
         </w:tc>
@@ -7871,6 +7921,152 @@
           </w:p>
         </w:tc>
       </w:tr>
+      <w:tr>
+        <w:tc>
+          <w:tcPr>
+            <w:vAlign w:val="top"/>
+          </w:tcPr>
+          <w:p>
+            <w:pPr>
+              <w:keepNext w:val="0"/>
+              <w:keepLines w:val="0"/>
+              <w:widowControl w:val="1"/>
+              <w:pBdr>
+                <w:top w:space="0" w:sz="0" w:val="nil"/>
+                <w:left w:space="0" w:sz="0" w:val="nil"/>
+                <w:bottom w:space="0" w:sz="0" w:val="nil"/>
+                <w:right w:space="0" w:sz="0" w:val="nil"/>
+                <w:between w:space="0" w:sz="0" w:val="nil"/>
+              </w:pBdr>
+              <w:shd w:fill="auto" w:val="clear"/>
+              <w:spacing w:after="60" w:before="60" w:line="240" w:lineRule="auto"/>
+              <w:ind w:left="0" w:right="0" w:firstLine="0"/>
+              <w:jc w:val="left"/>
+              <w:rPr>
+                <w:rFonts w:ascii="Times New Roman" w:cs="Times New Roman" w:eastAsia="Times New Roman" w:hAnsi="Times New Roman"/>
+                <w:sz w:val="22"/>
+                <w:szCs w:val="22"/>
+              </w:rPr>
+            </w:pPr>
+            <w:r>
+              <w:rPr>
+                <w:rFonts w:ascii="Times New Roman" w:cs="Times New Roman" w:eastAsia="Times New Roman" w:hAnsi="Times New Roman"/>
+                <w:sz w:val="22"/>
+                <w:szCs w:val="22"/>
+                <w:rtl w:val="0"/>
+              </w:rPr>
+              <w:t xml:space="preserve">4.1</w:t>
+            </w:r>
+          </w:p>
+        </w:tc>
+        <w:tc>
+          <w:tcPr>
+            <w:vAlign w:val="top"/>
+          </w:tcPr>
+          <w:p>
+            <w:pPr>
+              <w:spacing w:after="60" w:before="60" w:line="240" w:lineRule="auto"/>
+              <w:jc w:val="left"/>
+              <w:rPr>
+                <w:rFonts w:ascii="Times New Roman" w:cs="Times New Roman" w:eastAsia="Times New Roman" w:hAnsi="Times New Roman"/>
+                <w:sz w:val="22"/>
+                <w:szCs w:val="22"/>
+              </w:rPr>
+            </w:pPr>
+            <w:r>
+              <w:rPr>
+                <w:rFonts w:ascii="Times New Roman" w:cs="Times New Roman" w:eastAsia="Times New Roman" w:hAnsi="Times New Roman"/>
+                <w:sz w:val="22"/>
+                <w:szCs w:val="22"/>
+                <w:rtl w:val="0"/>
+              </w:rPr>
+              <w:t xml:space="preserve">Cláudia Tupan Rosa</w:t>
+            </w:r>
+          </w:p>
+          <w:p>
+            <w:pPr>
+              <w:spacing w:after="60" w:before="60" w:line="240" w:lineRule="auto"/>
+              <w:jc w:val="left"/>
+              <w:rPr>
+                <w:rFonts w:ascii="Times New Roman" w:cs="Times New Roman" w:eastAsia="Times New Roman" w:hAnsi="Times New Roman"/>
+                <w:sz w:val="22"/>
+                <w:szCs w:val="22"/>
+              </w:rPr>
+            </w:pPr>
+            <w:r>
+              <w:rPr>
+                <w:rFonts w:ascii="Times New Roman" w:cs="Times New Roman" w:eastAsia="Times New Roman" w:hAnsi="Times New Roman"/>
+                <w:sz w:val="22"/>
+                <w:szCs w:val="22"/>
+                <w:rtl w:val="0"/>
+              </w:rPr>
+              <w:t xml:space="preserve">Cristiane Alves Estevo da Silva</w:t>
+            </w:r>
+          </w:p>
+        </w:tc>
+        <w:tc>
+          <w:tcPr>
+            <w:vAlign w:val="top"/>
+          </w:tcPr>
+          <w:p>
+            <w:pPr>
+              <w:spacing w:after="0" w:lineRule="auto"/>
+              <w:jc w:val="left"/>
+              <w:rPr>
+                <w:rFonts w:ascii="Times New Roman" w:cs="Times New Roman" w:eastAsia="Times New Roman" w:hAnsi="Times New Roman"/>
+                <w:sz w:val="22"/>
+                <w:szCs w:val="22"/>
+              </w:rPr>
+            </w:pPr>
+            <w:r>
+              <w:rPr>
+                <w:rFonts w:ascii="Times New Roman" w:cs="Times New Roman" w:eastAsia="Times New Roman" w:hAnsi="Times New Roman"/>
+                <w:sz w:val="22"/>
+                <w:szCs w:val="22"/>
+                <w:rtl w:val="0"/>
+              </w:rPr>
+              <w:t xml:space="preserve">Ajustes no documento de requisitos</w:t>
+            </w:r>
+          </w:p>
+        </w:tc>
+        <w:tc>
+          <w:tcPr>
+            <w:vAlign w:val="top"/>
+          </w:tcPr>
+          <w:p>
+            <w:pPr>
+              <w:keepNext w:val="0"/>
+              <w:keepLines w:val="0"/>
+              <w:widowControl w:val="1"/>
+              <w:pBdr>
+                <w:top w:space="0" w:sz="0" w:val="nil"/>
+                <w:left w:space="0" w:sz="0" w:val="nil"/>
+                <w:bottom w:space="0" w:sz="0" w:val="nil"/>
+                <w:right w:space="0" w:sz="0" w:val="nil"/>
+                <w:between w:space="0" w:sz="0" w:val="nil"/>
+              </w:pBdr>
+              <w:shd w:fill="auto" w:val="clear"/>
+              <w:spacing w:after="60" w:before="60" w:line="240" w:lineRule="auto"/>
+              <w:ind w:left="0" w:right="0" w:firstLine="0"/>
+              <w:jc w:val="center"/>
+              <w:rPr>
+                <w:rFonts w:ascii="Times New Roman" w:cs="Times New Roman" w:eastAsia="Times New Roman" w:hAnsi="Times New Roman"/>
+                <w:sz w:val="22"/>
+                <w:szCs w:val="22"/>
+              </w:rPr>
+            </w:pPr>
+            <w:r>
+              <w:rPr>
+                <w:rFonts w:ascii="Times New Roman" w:cs="Times New Roman" w:eastAsia="Times New Roman" w:hAnsi="Times New Roman"/>
+                <w:sz w:val="22"/>
+                <w:szCs w:val="22"/>
+                <w:rtl w:val="0"/>
+              </w:rPr>
+              <w:t xml:space="preserve">02/12/2020</w:t>
+            </w:r>
+          </w:p>
+        </w:tc>
+      </w:tr>
     </w:tbl>
     <w:p>
       <w:pPr>
@@ -7986,7 +8182,7 @@
           <w:rFonts w:ascii="Times New Roman" w:cs="Times New Roman" w:eastAsia="Times New Roman" w:hAnsi="Times New Roman"/>
           <w:rtl w:val="0"/>
         </w:rPr>
-        <w:t xml:space="preserve">O objetivo deste documento é oferecer uma descrição em detalhes do produto de software LEIA Reader, descrever e especificar os requisitos do sistema que objetiva propiciar um meio de acesso à leitura de livros através da internet para pessoas portadores de diferentes deficiências, como por exemplo:</w:t>
+        <w:t xml:space="preserve">O objetivo deste documento é oferecer uma descrição em detalhes do produto de software LEIA Reader, descrever e especificar os requisitos do sistema que objetiva propiciar um meio de acesso à leitura de livros por meio da internet para pessoas portadores de diferentes deficiências, como por exemplo:</w:t>
       </w:r>
     </w:p>
     <w:p>
@@ -8008,7 +8204,7 @@
           <w:rFonts w:ascii="Times New Roman" w:cs="Times New Roman" w:eastAsia="Times New Roman" w:hAnsi="Times New Roman"/>
           <w:rtl w:val="0"/>
         </w:rPr>
-        <w:t xml:space="preserve">Usuários que possuem baixa visão e que necessitam aumentar o tamanho da letra conforme necessidades para leitura.</w:t>
+        <w:t xml:space="preserve">Usuários que possuem baixa visão e que necessitam aumentar o tamanho da fonte conforme necessidades para leitura.</w:t>
       </w:r>
     </w:p>
     <w:p>
@@ -8029,7 +8225,7 @@
           <w:rFonts w:ascii="Times New Roman" w:cs="Times New Roman" w:eastAsia="Times New Roman" w:hAnsi="Times New Roman"/>
           <w:rtl w:val="0"/>
         </w:rPr>
-        <w:t xml:space="preserve">Usuários portadores de cegueira que desejam realizar a leitura de uma obra e para isso utiliza um leitor de telas.</w:t>
+        <w:t xml:space="preserve">Usuários portadores de cegueira que desejam realizar a leitura de uma obra e, para isso, utilizam um leitor de telas.</w:t>
       </w:r>
     </w:p>
     <w:p>
@@ -8046,7 +8242,7 @@
           <w:rFonts w:ascii="Times New Roman" w:cs="Times New Roman" w:eastAsia="Times New Roman" w:hAnsi="Times New Roman"/>
           <w:rtl w:val="0"/>
         </w:rPr>
-        <w:t xml:space="preserve">Os arquivos, anexos e materiais suplementares e complementares a teste documento estão no repositório do github:</w:t>
+        <w:t xml:space="preserve">Os arquivos anexos e materiais suplementares e complementares a este documento estão no repositório do github:</w:t>
       </w:r>
       <w:hyperlink r:id="rId6">
         <w:r>
@@ -8129,21 +8325,36 @@
           <w:rFonts w:ascii="Times New Roman" w:cs="Times New Roman" w:eastAsia="Times New Roman" w:hAnsi="Times New Roman"/>
           <w:rtl w:val="0"/>
         </w:rPr>
-        <w:t xml:space="preserve">Disponibilizar uma interface em português, que permita ao usuário uma configuração que atenda as próprias necessidades, como: mudança de cor do fundo da página; troca de tipografia; presença de tipografia especial (para pessoas com dislexia); aumento/diminuição de espaçamento entre linhas, palavras e letras; presença de régua para acompanhamento da leitura; mudança de cor das letras; capacidade de leitura sintetizada </w:t>
-      </w:r>
-      <w:r>
-        <w:rPr>
-          <w:rFonts w:ascii="Times New Roman" w:cs="Times New Roman" w:eastAsia="Times New Roman" w:hAnsi="Times New Roman"/>
-          <w:rtl w:val="0"/>
-        </w:rPr>
-        <w:t xml:space="preserve">TTS (text to speech);</w:t>
-      </w:r>
-      <w:r>
-        <w:rPr>
-          <w:rFonts w:ascii="Times New Roman" w:cs="Times New Roman" w:eastAsia="Times New Roman" w:hAnsi="Times New Roman"/>
-          <w:rtl w:val="0"/>
-        </w:rPr>
-        <w:t xml:space="preserve"> recurso de otimização da interface.</w:t>
+        <w:t xml:space="preserve">Disponibilizar uma interface em português, que permita ao usuário uma configuração que atenda às próprias necessidades, como: mudança de cor do fundo da página; troca de tipografia; presença de tipografia especial (para pessoas com dislexia); aumento/diminuição de espaçamento entre linhas, palavras e letras; presença de régua para acompanhamento da leitura; mudança de cor das letras; capacidade de leitura sintetizada </w:t>
+      </w:r>
+      <w:r>
+        <w:rPr>
+          <w:rFonts w:ascii="Times New Roman" w:cs="Times New Roman" w:eastAsia="Times New Roman" w:hAnsi="Times New Roman"/>
+          <w:rtl w:val="0"/>
+        </w:rPr>
+        <w:t xml:space="preserve">TTS (</w:t>
+      </w:r>
+      <w:r>
+        <w:rPr>
+          <w:rFonts w:ascii="Times New Roman" w:cs="Times New Roman" w:eastAsia="Times New Roman" w:hAnsi="Times New Roman"/>
+          <w:i w:val="1"/>
+          <w:rtl w:val="0"/>
+        </w:rPr>
+        <w:t xml:space="preserve">text to speech</w:t>
+      </w:r>
+      <w:r>
+        <w:rPr>
+          <w:rFonts w:ascii="Times New Roman" w:cs="Times New Roman" w:eastAsia="Times New Roman" w:hAnsi="Times New Roman"/>
+          <w:rtl w:val="0"/>
+        </w:rPr>
+        <w:t xml:space="preserve">);</w:t>
+      </w:r>
+      <w:r>
+        <w:rPr>
+          <w:rFonts w:ascii="Times New Roman" w:cs="Times New Roman" w:eastAsia="Times New Roman" w:hAnsi="Times New Roman"/>
+          <w:rtl w:val="0"/>
+        </w:rPr>
+        <w:t xml:space="preserve"> e recurso de otimização da interface.</w:t>
       </w:r>
     </w:p>
     <w:p>
@@ -8256,7 +8467,7 @@
           <w:rFonts w:ascii="Times New Roman" w:cs="Times New Roman" w:eastAsia="Times New Roman" w:hAnsi="Times New Roman"/>
           <w:rtl w:val="0"/>
         </w:rPr>
-        <w:t xml:space="preserve">O usuário poderá configurar a visualização do conteúdo conforme as necessidades pessoais de modo a ser o mais acessível possível.</w:t>
+        <w:t xml:space="preserve">O usuário poderá configurar a visualização do conteúdo conforme as necessidades pessoais de modo a ser  simples, intuitivo e acessível.</w:t>
       </w:r>
     </w:p>
     <w:p>
@@ -8309,7 +8520,14 @@
           <w:rFonts w:ascii="Times New Roman" w:cs="Times New Roman" w:eastAsia="Times New Roman" w:hAnsi="Times New Roman"/>
           <w:rtl w:val="0"/>
         </w:rPr>
-        <w:t xml:space="preserve">Pessoas que tenham preferência por um aplicativo de interface simples, intuitiva e acessível para pessoas com deficiência visual, com baixa visão, com daltonismo e idosos.</w:t>
+        <w:t xml:space="preserve">P</w:t>
+      </w:r>
+      <w:r>
+        <w:rPr>
+          <w:rFonts w:ascii="Times New Roman" w:cs="Times New Roman" w:eastAsia="Times New Roman" w:hAnsi="Times New Roman"/>
+          <w:rtl w:val="0"/>
+        </w:rPr>
+        <w:t xml:space="preserve">essoas com deficiência visual, com baixa visão, com daltonismo e idosos, que tenham preferência por um aplicativo que os auxilie na leitura de livros digitais.</w:t>
       </w:r>
     </w:p>
     <w:p>
@@ -8355,6 +8573,7 @@
       <w:pPr>
         <w:rPr>
           <w:rFonts w:ascii="Times New Roman" w:cs="Times New Roman" w:eastAsia="Times New Roman" w:hAnsi="Times New Roman"/>
+          <w:i w:val="1"/>
         </w:rPr>
       </w:pPr>
       <w:bookmarkStart w:colFirst="0" w:colLast="0" w:name="_2eodo6oghc56" w:id="11"/>
@@ -8372,13 +8591,22 @@
           <w:rFonts w:ascii="Times New Roman" w:cs="Times New Roman" w:eastAsia="Times New Roman" w:hAnsi="Times New Roman"/>
           <w:rtl w:val="0"/>
         </w:rPr>
-        <w:t xml:space="preserve"> Electronic Publication</w:t>
-      </w:r>
-    </w:p>
-    <w:p>
-      <w:pPr>
-        <w:rPr>
-          <w:rFonts w:ascii="Times New Roman" w:cs="Times New Roman" w:eastAsia="Times New Roman" w:hAnsi="Times New Roman"/>
+        <w:t xml:space="preserve"> </w:t>
+      </w:r>
+      <w:r>
+        <w:rPr>
+          <w:rFonts w:ascii="Times New Roman" w:cs="Times New Roman" w:eastAsia="Times New Roman" w:hAnsi="Times New Roman"/>
+          <w:i w:val="1"/>
+          <w:rtl w:val="0"/>
+        </w:rPr>
+        <w:t xml:space="preserve">Electronic Publication</w:t>
+      </w:r>
+    </w:p>
+    <w:p>
+      <w:pPr>
+        <w:rPr>
+          <w:rFonts w:ascii="Times New Roman" w:cs="Times New Roman" w:eastAsia="Times New Roman" w:hAnsi="Times New Roman"/>
+          <w:i w:val="1"/>
         </w:rPr>
       </w:pPr>
       <w:bookmarkStart w:colFirst="0" w:colLast="0" w:name="_hkv3rw1t2qtf" w:id="12"/>
@@ -8396,7 +8624,15 @@
           <w:rFonts w:ascii="Times New Roman" w:cs="Times New Roman" w:eastAsia="Times New Roman" w:hAnsi="Times New Roman"/>
           <w:rtl w:val="0"/>
         </w:rPr>
-        <w:t xml:space="preserve"> Progressive Web Apps</w:t>
+        <w:t xml:space="preserve"> </w:t>
+      </w:r>
+      <w:r>
+        <w:rPr>
+          <w:rFonts w:ascii="Times New Roman" w:cs="Times New Roman" w:eastAsia="Times New Roman" w:hAnsi="Times New Roman"/>
+          <w:i w:val="1"/>
+          <w:rtl w:val="0"/>
+        </w:rPr>
+        <w:t xml:space="preserve">Progressive Web Apps</w:t>
       </w:r>
     </w:p>
     <w:p>
@@ -8438,6 +8674,7 @@
       <w:pPr>
         <w:rPr>
           <w:rFonts w:ascii="Times New Roman" w:cs="Times New Roman" w:eastAsia="Times New Roman" w:hAnsi="Times New Roman"/>
+          <w:i w:val="1"/>
         </w:rPr>
       </w:pPr>
       <w:bookmarkStart w:colFirst="0" w:colLast="0" w:name="_1qmr1m1ckcpo" w:id="13"/>
@@ -8455,7 +8692,15 @@
           <w:rFonts w:ascii="Times New Roman" w:cs="Times New Roman" w:eastAsia="Times New Roman" w:hAnsi="Times New Roman"/>
           <w:rtl w:val="0"/>
         </w:rPr>
-        <w:t xml:space="preserve"> Text To Speech</w:t>
+        <w:t xml:space="preserve"> </w:t>
+      </w:r>
+      <w:r>
+        <w:rPr>
+          <w:rFonts w:ascii="Times New Roman" w:cs="Times New Roman" w:eastAsia="Times New Roman" w:hAnsi="Times New Roman"/>
+          <w:i w:val="1"/>
+          <w:rtl w:val="0"/>
+        </w:rPr>
+        <w:t xml:space="preserve">Text To Speech</w:t>
       </w:r>
     </w:p>
     <w:p>
@@ -8521,7 +8766,7 @@
           <w:rFonts w:ascii="Times New Roman" w:cs="Times New Roman" w:eastAsia="Times New Roman" w:hAnsi="Times New Roman"/>
           <w:rtl w:val="0"/>
         </w:rPr>
-        <w:t xml:space="preserve">Por convenção, os requisitos devem ser identificados com um identificador único, sendo a numeração iniciada com o identificador [RF001] para os Requisitos Funcionais e [RNF001] para os Requisitos Não Funcionais. [1]</w:t>
+        <w:t xml:space="preserve">Por convenção, os requisitos são nomeados com um identificador único, sendo a numeração iniciada com o identificador [RF001] para os Requisitos Funcionais e [RNF001] para os Requisitos Não Funcionais. [1]</w:t>
       </w:r>
     </w:p>
     <w:p>
@@ -8537,7 +8782,7 @@
           <w:rFonts w:ascii="Times New Roman" w:cs="Times New Roman" w:eastAsia="Times New Roman" w:hAnsi="Times New Roman"/>
           <w:rtl w:val="0"/>
         </w:rPr>
-        <w:t xml:space="preserve">Fica também convencionado que a palavra Cliente se refere a um especialista em acessibilidade que luta por uma web acessível e a palavra usuário remete à determinadas pessoas que necessitam de uma interface simplificada para que consigam realizar a leitura de um texto.</w:t>
+        <w:t xml:space="preserve">Fica também convencionado que a palavra Cliente se refere a um especialista em acessibilidade e a palavra usuário remete à determinadas pessoas que necessitam de uma interface simplificada para que consigam realizar a leitura de um texto.</w:t>
       </w:r>
     </w:p>
     <w:p>
@@ -8556,7 +8801,7 @@
           <w:rFonts w:ascii="Times New Roman" w:cs="Times New Roman" w:eastAsia="Times New Roman" w:hAnsi="Times New Roman"/>
           <w:rtl w:val="0"/>
         </w:rPr>
-        <w:t xml:space="preserve">Além disso, a expressão ePub 3.2 se refere a um formato de arquivo digital, livre e aberto para livros digitais administrado pelo consórcio W3C cuja especificações podem ser encontradas aqui: https://www.w3.org/publishing/epub3/</w:t>
+        <w:t xml:space="preserve">Além disso, a expressão ePub 3.2 se refere a um formato de arquivo digital, livre e aberto para livros digitais administrado pelo consórcio W3C cuja especificações podem ser encontradas em: https://www.w3.org/publishing/epub3/ [2]</w:t>
       </w:r>
       <w:r>
         <w:rPr>
@@ -8761,7 +9006,25 @@
           <w:rFonts w:ascii="Times New Roman" w:cs="Times New Roman" w:eastAsia="Times New Roman" w:hAnsi="Times New Roman"/>
           <w:rtl w:val="0"/>
         </w:rPr>
-        <w:t xml:space="preserve">Existe um determinado grupo que comporta pessoas portadoras de alguma dificuldade de leitura ou deficiência, onde o acesso à internet possui um significado diferenciado por ser a única possibilidade de acesso à informação. Esta informação geralmente é apresentada ao usuário em um formato que dificulta a sua leitura e compreensão. Um sistema leitor de livros em português, com uma interface de configuração amigável e intuitiva,  pode facilitar o acesso desses usuários à informação.</w:t>
+        <w:t xml:space="preserve">Existe um determinado grupo que comporta pessoas portadoras de alguma dificuldade de leitura ou deficiência, onde o acesso à internet possui um significado diferenciado por ser a única possibilidade de acesso à informação. Esta informação, geralmente, é apresentada ao usuário em um formato que dificulta a sua leitura e compreensão. Um sistema leitor de livros em </w:t>
+      </w:r>
+      <w:r>
+        <w:rPr>
+          <w:rFonts w:ascii="Times New Roman" w:cs="Times New Roman" w:eastAsia="Times New Roman" w:hAnsi="Times New Roman"/>
+          <w:b w:val="1"/>
+          <w:color w:val="ff0000"/>
+          <w:sz w:val="26"/>
+          <w:szCs w:val="26"/>
+          <w:rtl w:val="0"/>
+        </w:rPr>
+        <w:t xml:space="preserve">português</w:t>
+      </w:r>
+      <w:r>
+        <w:rPr>
+          <w:rFonts w:ascii="Times New Roman" w:cs="Times New Roman" w:eastAsia="Times New Roman" w:hAnsi="Times New Roman"/>
+          <w:rtl w:val="0"/>
+        </w:rPr>
+        <w:t xml:space="preserve">, com uma interface de configuração amigável e intuitiva,  pode facilitar o acesso desses usuários à informação.</w:t>
       </w:r>
     </w:p>
     <w:p>
@@ -8838,7 +9101,7 @@
           <w:rFonts w:ascii="Times New Roman" w:cs="Times New Roman" w:eastAsia="Times New Roman" w:hAnsi="Times New Roman"/>
           <w:rtl w:val="0"/>
         </w:rPr>
-        <w:t xml:space="preserve">Apresentação do conteúdo presente em um arquivo ePub</w:t>
+        <w:t xml:space="preserve">Apresentação do conteúdo presente em um arquivo ePub;</w:t>
       </w:r>
     </w:p>
     <w:p>
@@ -8860,7 +9123,7 @@
           <w:rFonts w:ascii="Times New Roman" w:cs="Times New Roman" w:eastAsia="Times New Roman" w:hAnsi="Times New Roman"/>
           <w:rtl w:val="0"/>
         </w:rPr>
-        <w:t xml:space="preserve">Possibilidade de navegação pelo conteúdo (páginas, links e sumário)</w:t>
+        <w:t xml:space="preserve">Possibilidade de navegação pelo conteúdo (páginas, links e sumário);</w:t>
       </w:r>
     </w:p>
     <w:p>
@@ -8882,7 +9145,7 @@
           <w:rFonts w:ascii="Times New Roman" w:cs="Times New Roman" w:eastAsia="Times New Roman" w:hAnsi="Times New Roman"/>
           <w:rtl w:val="0"/>
         </w:rPr>
-        <w:t xml:space="preserve">Possibilidade de personalização da tipografia para melhor visualização do conteúdo.</w:t>
+        <w:t xml:space="preserve">Possibilidade de personalização da tipografia para melhor visualização do conteúdo;</w:t>
       </w:r>
     </w:p>
     <w:p>
@@ -8904,7 +9167,7 @@
           <w:rFonts w:ascii="Times New Roman" w:cs="Times New Roman" w:eastAsia="Times New Roman" w:hAnsi="Times New Roman"/>
           <w:rtl w:val="0"/>
         </w:rPr>
-        <w:t xml:space="preserve">Exibição de uma biblioteca virtual.</w:t>
+        <w:t xml:space="preserve">Exibição de uma biblioteca virtual;</w:t>
       </w:r>
       <w:r>
         <w:rPr>
@@ -8931,7 +9194,7 @@
           <w:rFonts w:ascii="Times New Roman" w:cs="Times New Roman" w:eastAsia="Times New Roman" w:hAnsi="Times New Roman"/>
           <w:rtl w:val="0"/>
         </w:rPr>
-        <w:t xml:space="preserve">Interface para leitura do conteúdo do livro.</w:t>
+        <w:t xml:space="preserve">Interface para leitura do conteúdo do livro;</w:t>
       </w:r>
     </w:p>
     <w:p>
@@ -8953,7 +9216,7 @@
           <w:rFonts w:ascii="Times New Roman" w:cs="Times New Roman" w:eastAsia="Times New Roman" w:hAnsi="Times New Roman"/>
           <w:rtl w:val="0"/>
         </w:rPr>
-        <w:t xml:space="preserve">Disponibilização de uma interface para navegação.</w:t>
+        <w:t xml:space="preserve">Disponibilização de uma interface para navegação;</w:t>
       </w:r>
     </w:p>
     <w:p>
@@ -8975,7 +9238,7 @@
           <w:rFonts w:ascii="Times New Roman" w:cs="Times New Roman" w:eastAsia="Times New Roman" w:hAnsi="Times New Roman"/>
           <w:rtl w:val="0"/>
         </w:rPr>
-        <w:t xml:space="preserve">Configuração do modo de visualização das páginas.</w:t>
+        <w:t xml:space="preserve">Configuração do modo de visualização das páginas;</w:t>
       </w:r>
     </w:p>
     <w:p>
@@ -8997,7 +9260,7 @@
           <w:rFonts w:ascii="Times New Roman" w:cs="Times New Roman" w:eastAsia="Times New Roman" w:hAnsi="Times New Roman"/>
           <w:rtl w:val="0"/>
         </w:rPr>
-        <w:t xml:space="preserve">Opção para ouvir o texto através de um sistema TTS.</w:t>
+        <w:t xml:space="preserve">Opção para ouvir o texto por meio de um sistema TTS</w:t>
       </w:r>
     </w:p>
     <w:p>
@@ -9009,6 +9272,8 @@
         <w:ind w:left="720" w:hanging="360"/>
         <w:rPr>
           <w:rFonts w:ascii="Times New Roman" w:cs="Times New Roman" w:eastAsia="Times New Roman" w:hAnsi="Times New Roman"/>
+          <w:b w:val="1"/>
+          <w:color w:val="ff0000"/>
         </w:rPr>
       </w:pPr>
       <w:bookmarkStart w:colFirst="0" w:colLast="0" w:name="_97zcl0ynrof" w:id="31"/>
@@ -9016,9 +9281,11 @@
       <w:r>
         <w:rPr>
           <w:rFonts w:ascii="Times New Roman" w:cs="Times New Roman" w:eastAsia="Times New Roman" w:hAnsi="Times New Roman"/>
-          <w:rtl w:val="0"/>
-        </w:rPr>
-        <w:t xml:space="preserve">Seleção de Idioma.</w:t>
+          <w:b w:val="1"/>
+          <w:color w:val="ff0000"/>
+          <w:rtl w:val="0"/>
+        </w:rPr>
+        <w:t xml:space="preserve">Seleção de Idioma. - caso tirar - RF016 VER .</w:t>
       </w:r>
       <w:r>
         <w:rPr>
@@ -9109,14 +9376,14 @@
           <w:b w:val="1"/>
           <w:rtl w:val="0"/>
         </w:rPr>
-        <w:t xml:space="preserve">Leitores: </w:t>
-      </w:r>
-      <w:r>
-        <w:rPr>
-          <w:rFonts w:ascii="Times New Roman" w:cs="Times New Roman" w:eastAsia="Times New Roman" w:hAnsi="Times New Roman"/>
-          <w:rtl w:val="0"/>
-        </w:rPr>
-        <w:t xml:space="preserve">Pessoas cegas e com baixa visão, com dislexia, daltonismo, com baixo letramento, idosos que podem acessar as funcionalidades para alterar as configurações de leitura dos livros conforme suas necessidades.;</w:t>
+        <w:t xml:space="preserve">Leitor: </w:t>
+      </w:r>
+      <w:r>
+        <w:rPr>
+          <w:rFonts w:ascii="Times New Roman" w:cs="Times New Roman" w:eastAsia="Times New Roman" w:hAnsi="Times New Roman"/>
+          <w:rtl w:val="0"/>
+        </w:rPr>
+        <w:t xml:space="preserve">Pessoas com deficiência visual total e com baixa visão, com dislexia, daltonismo, com baixo letramento, idosos que podem acessar as funcionalidades para alterar as configurações de leitura dos livros conforme suas necessidades.</w:t>
       </w:r>
     </w:p>
     <w:p>
@@ -9138,7 +9405,7 @@
           <w:b w:val="1"/>
           <w:rtl w:val="0"/>
         </w:rPr>
-        <w:t xml:space="preserve">Administradores: </w:t>
+        <w:t xml:space="preserve">Administrador: </w:t>
       </w:r>
       <w:r>
         <w:rPr>
@@ -9188,7 +9455,7 @@
           <w:rFonts w:ascii="Times New Roman" w:cs="Times New Roman" w:eastAsia="Times New Roman" w:hAnsi="Times New Roman"/>
           <w:rtl w:val="0"/>
         </w:rPr>
-        <w:t xml:space="preserve">O software usará tecnologia web podendo ser acessado através de diferentes dispositivos e sistemas operacionais (Windows, Linux,  IOS, Macintosh, Android, entre outros) através da utilização de um Web Browser. </w:t>
+        <w:t xml:space="preserve">O software usará tecnologia web podendo ser acessado por diferentes dispositivos e sistemas operacionais (Windows, Linux,  iOS, Macintosh, Android, entre outros) através da utilização de um Web Browser. </w:t>
       </w:r>
     </w:p>
     <w:p>
@@ -9458,7 +9725,23 @@
           <w:rFonts w:ascii="Times New Roman" w:cs="Times New Roman" w:eastAsia="Times New Roman" w:hAnsi="Times New Roman"/>
           <w:rtl w:val="0"/>
         </w:rPr>
-        <w:t xml:space="preserve">Dispositivos datados ou que possuam Web Browser não compatível com a tecnologia HTML5 poderão não permitir o acesso ao sistema.</w:t>
+        <w:t xml:space="preserve">Dispositivos </w:t>
+      </w:r>
+      <w:r>
+        <w:rPr>
+          <w:rFonts w:ascii="Times New Roman" w:cs="Times New Roman" w:eastAsia="Times New Roman" w:hAnsi="Times New Roman"/>
+          <w:b w:val="1"/>
+          <w:color w:val="ff0000"/>
+          <w:rtl w:val="0"/>
+        </w:rPr>
+        <w:t xml:space="preserve">datados</w:t>
+      </w:r>
+      <w:r>
+        <w:rPr>
+          <w:rFonts w:ascii="Times New Roman" w:cs="Times New Roman" w:eastAsia="Times New Roman" w:hAnsi="Times New Roman"/>
+          <w:rtl w:val="0"/>
+        </w:rPr>
+        <w:t xml:space="preserve"> ou que possuam Web Browser não compatível com a tecnologia HTML5 poderão não permitir o acesso ao sistema.</w:t>
       </w:r>
       <w:r>
         <w:rPr>
@@ -9618,12 +9901,12 @@
           <wp:inline distB="114300" distT="114300" distL="114300" distR="114300">
             <wp:extent cx="5091113" cy="3350110"/>
             <wp:effectExtent b="0" l="0" r="0" t="0"/>
-            <wp:docPr id="8" name="image12.jpg"/>
+            <wp:docPr id="8" name="image15.jpg"/>
             <a:graphic>
               <a:graphicData uri="http://schemas.openxmlformats.org/drawingml/2006/picture">
                 <pic:pic>
                   <pic:nvPicPr>
-                    <pic:cNvPr id="0" name="image12.jpg"/>
+                    <pic:cNvPr id="0" name="image15.jpg"/>
                     <pic:cNvPicPr preferRelativeResize="0"/>
                   </pic:nvPicPr>
                   <pic:blipFill>
@@ -9973,12 +10256,12 @@
           <wp:inline distB="114300" distT="114300" distL="114300" distR="114300">
             <wp:extent cx="4671120" cy="3080305"/>
             <wp:effectExtent b="0" l="0" r="0" t="0"/>
-            <wp:docPr id="4" name="image15.jpg"/>
+            <wp:docPr id="4" name="image13.jpg"/>
             <a:graphic>
               <a:graphicData uri="http://schemas.openxmlformats.org/drawingml/2006/picture">
                 <pic:pic>
                   <pic:nvPicPr>
-                    <pic:cNvPr id="0" name="image15.jpg"/>
+                    <pic:cNvPr id="0" name="image13.jpg"/>
                     <pic:cNvPicPr preferRelativeResize="0"/>
                   </pic:nvPicPr>
                   <pic:blipFill>
@@ -10086,12 +10369,12 @@
           <wp:inline distB="114300" distT="114300" distL="114300" distR="114300">
             <wp:extent cx="5072063" cy="3354252"/>
             <wp:effectExtent b="0" l="0" r="0" t="0"/>
-            <wp:docPr id="13" name="image14.jpg"/>
+            <wp:docPr id="13" name="image12.jpg"/>
             <a:graphic>
               <a:graphicData uri="http://schemas.openxmlformats.org/drawingml/2006/picture">
                 <pic:pic>
                   <pic:nvPicPr>
-                    <pic:cNvPr id="0" name="image14.jpg"/>
+                    <pic:cNvPr id="0" name="image12.jpg"/>
                     <pic:cNvPicPr preferRelativeResize="0"/>
                   </pic:nvPicPr>
                   <pic:blipFill>
@@ -10199,12 +10482,12 @@
           <wp:inline distB="114300" distT="114300" distL="114300" distR="114300">
             <wp:extent cx="5232270" cy="3457035"/>
             <wp:effectExtent b="0" l="0" r="0" t="0"/>
-            <wp:docPr id="9" name="image13.jpg"/>
+            <wp:docPr id="9" name="image11.jpg"/>
             <a:graphic>
               <a:graphicData uri="http://schemas.openxmlformats.org/drawingml/2006/picture">
                 <pic:pic>
                   <pic:nvPicPr>
-                    <pic:cNvPr id="0" name="image13.jpg"/>
+                    <pic:cNvPr id="0" name="image11.jpg"/>
                     <pic:cNvPicPr preferRelativeResize="0"/>
                   </pic:nvPicPr>
                   <pic:blipFill>
@@ -10413,7 +10696,7 @@
           <w:rFonts w:ascii="Times New Roman" w:cs="Times New Roman" w:eastAsia="Times New Roman" w:hAnsi="Times New Roman"/>
           <w:rtl w:val="0"/>
         </w:rPr>
-        <w:t xml:space="preserve">O sistema fará uso do web browser.  </w:t>
+        <w:t xml:space="preserve">O sistema fará uso do Web Browser via protocolo HTTP.</w:t>
       </w:r>
     </w:p>
     <w:p>
@@ -10591,7 +10874,22 @@
           <w:rFonts w:ascii="Times New Roman" w:cs="Times New Roman" w:eastAsia="Times New Roman" w:hAnsi="Times New Roman"/>
           <w:rtl w:val="0"/>
         </w:rPr>
-        <w:t xml:space="preserve">Usuário pode fazer uso de uma interface para navegação. </w:t>
+        <w:t xml:space="preserve">O sistema deve exibir uma interface para navegação dentro do conteúdo do </w:t>
+      </w:r>
+      <w:r>
+        <w:rPr>
+          <w:rFonts w:ascii="Times New Roman" w:cs="Times New Roman" w:eastAsia="Times New Roman" w:hAnsi="Times New Roman"/>
+          <w:color w:val="ff0000"/>
+          <w:rtl w:val="0"/>
+        </w:rPr>
+        <w:t xml:space="preserve">livro ou biblioteca</w:t>
+      </w:r>
+      <w:r>
+        <w:rPr>
+          <w:rFonts w:ascii="Times New Roman" w:cs="Times New Roman" w:eastAsia="Times New Roman" w:hAnsi="Times New Roman"/>
+          <w:rtl w:val="0"/>
+        </w:rPr>
+        <w:t xml:space="preserve">. </w:t>
       </w:r>
       <w:r>
         <w:rPr>
@@ -10678,7 +10976,7 @@
           <w:rFonts w:ascii="Times New Roman" w:cs="Times New Roman" w:eastAsia="Times New Roman" w:hAnsi="Times New Roman"/>
           <w:rtl w:val="0"/>
         </w:rPr>
-        <w:t xml:space="preserve"> deve apresentar o texto presentes no arquivo ePub para a leitura.</w:t>
+        <w:t xml:space="preserve"> deve apresentar o texto presente no arquivo ePub para a leitura.</w:t>
       </w:r>
       <w:r>
         <w:rPr>
@@ -11376,7 +11674,7 @@
           <w:rFonts w:ascii="Times New Roman" w:cs="Times New Roman" w:eastAsia="Times New Roman" w:hAnsi="Times New Roman"/>
           <w:rtl w:val="0"/>
         </w:rPr>
-        <w:t xml:space="preserve">O sistema fornece o gerenciamento de uma biblioteca virtual. </w:t>
+        <w:t xml:space="preserve">O sistema deve fornecer o gerenciamento de uma biblioteca virtual. </w:t>
       </w:r>
       <w:r>
         <w:rPr>
@@ -11416,7 +11714,7 @@
           <w:rFonts w:ascii="Times New Roman" w:cs="Times New Roman" w:eastAsia="Times New Roman" w:hAnsi="Times New Roman"/>
           <w:rtl w:val="0"/>
         </w:rPr>
-        <w:t xml:space="preserve">O sistema disponibiliza a leitura do texto para sistemas TTS (ex. Jaws e NVDA e Jieshuo). </w:t>
+        <w:t xml:space="preserve">O sistema deve disponibilizar a leitura do texto para sistemas TTS (ex. Jaws e NVDA e Jieshuo). </w:t>
       </w:r>
       <w:r>
         <w:rPr>
@@ -11466,7 +11764,7 @@
           <w:rFonts w:ascii="Times New Roman" w:cs="Times New Roman" w:eastAsia="Times New Roman" w:hAnsi="Times New Roman"/>
           <w:rtl w:val="0"/>
         </w:rPr>
-        <w:t xml:space="preserve">istema permite zoom em imagens. </w:t>
+        <w:t xml:space="preserve">istema deve permitir zoom em imagens. </w:t>
       </w:r>
       <w:r>
         <w:rPr>
@@ -11509,7 +11807,7 @@
           <w:rFonts w:ascii="Times New Roman" w:cs="Times New Roman" w:eastAsia="Times New Roman" w:hAnsi="Times New Roman"/>
           <w:rtl w:val="0"/>
         </w:rPr>
-        <w:t xml:space="preserve">O sistema permite notas de rodapé em forma de popup. </w:t>
+        <w:t xml:space="preserve">O sistema deve permitir notas de rodapé em forma de popup. </w:t>
       </w:r>
       <w:r>
         <w:rPr>
@@ -11600,7 +11898,7 @@
           <w:rFonts w:ascii="Times New Roman" w:cs="Times New Roman" w:eastAsia="Times New Roman" w:hAnsi="Times New Roman"/>
           <w:rtl w:val="0"/>
         </w:rPr>
-        <w:t xml:space="preserve"> fornece possibilidade de marcação de texto. </w:t>
+        <w:t xml:space="preserve"> deve fornecer possibilidade de marcação de texto. </w:t>
       </w:r>
       <w:r>
         <w:rPr>
@@ -11641,7 +11939,14 @@
           <w:rFonts w:ascii="Times New Roman" w:cs="Times New Roman" w:eastAsia="Times New Roman" w:hAnsi="Times New Roman"/>
           <w:rtl w:val="0"/>
         </w:rPr>
-        <w:t xml:space="preserve">O usuário poderá fazer anotações por texto e áudio. </w:t>
+        <w:t xml:space="preserve">O sistema deverá permitir realizar</w:t>
+      </w:r>
+      <w:r>
+        <w:rPr>
+          <w:rFonts w:ascii="Times New Roman" w:cs="Times New Roman" w:eastAsia="Times New Roman" w:hAnsi="Times New Roman"/>
+          <w:rtl w:val="0"/>
+        </w:rPr>
+        <w:t xml:space="preserve"> anotações por texto e áudio. </w:t>
       </w:r>
       <w:r>
         <w:rPr>
@@ -11682,7 +11987,7 @@
           <w:rFonts w:ascii="Times New Roman" w:cs="Times New Roman" w:eastAsia="Times New Roman" w:hAnsi="Times New Roman"/>
           <w:rtl w:val="0"/>
         </w:rPr>
-        <w:t xml:space="preserve">O sistema fornece uma régua para acompanhamento da leitura. </w:t>
+        <w:t xml:space="preserve">O sistema deve fornecer uma régua para acompanhamento da leitura. </w:t>
       </w:r>
       <w:r>
         <w:rPr>
@@ -13142,12 +13447,12 @@
           <wp:inline distB="114300" distT="114300" distL="114300" distR="114300">
             <wp:extent cx="6126480" cy="2628900"/>
             <wp:effectExtent b="0" l="0" r="0" t="0"/>
-            <wp:docPr id="11" name="image5.png"/>
+            <wp:docPr id="11" name="image6.png"/>
             <a:graphic>
               <a:graphicData uri="http://schemas.openxmlformats.org/drawingml/2006/picture">
                 <pic:pic>
                   <pic:nvPicPr>
-                    <pic:cNvPr id="0" name="image5.png"/>
+                    <pic:cNvPr id="0" name="image6.png"/>
                     <pic:cNvPicPr preferRelativeResize="0"/>
                   </pic:nvPicPr>
                   <pic:blipFill>
@@ -13240,12 +13545,12 @@
           <wp:inline distB="114300" distT="114300" distL="114300" distR="114300">
             <wp:extent cx="6126480" cy="1320800"/>
             <wp:effectExtent b="0" l="0" r="0" t="0"/>
-            <wp:docPr id="10" name="image8.png"/>
+            <wp:docPr id="10" name="image14.png"/>
             <a:graphic>
               <a:graphicData uri="http://schemas.openxmlformats.org/drawingml/2006/picture">
                 <pic:pic>
                   <pic:nvPicPr>
-                    <pic:cNvPr id="0" name="image8.png"/>
+                    <pic:cNvPr id="0" name="image14.png"/>
                     <pic:cNvPicPr preferRelativeResize="0"/>
                   </pic:nvPicPr>
                   <pic:blipFill>
@@ -13780,12 +14085,12 @@
           <wp:inline distB="114300" distT="114300" distL="114300" distR="114300">
             <wp:extent cx="6126480" cy="2679700"/>
             <wp:effectExtent b="0" l="0" r="0" t="0"/>
-            <wp:docPr id="1" name="image3.png"/>
+            <wp:docPr id="1" name="image2.png"/>
             <a:graphic>
               <a:graphicData uri="http://schemas.openxmlformats.org/drawingml/2006/picture">
                 <pic:pic>
                   <pic:nvPicPr>
-                    <pic:cNvPr id="0" name="image3.png"/>
+                    <pic:cNvPr id="0" name="image2.png"/>
                     <pic:cNvPicPr preferRelativeResize="0"/>
                   </pic:nvPicPr>
                   <pic:blipFill>
@@ -13875,12 +14180,12 @@
           <wp:inline distB="114300" distT="114300" distL="114300" distR="114300">
             <wp:extent cx="6126480" cy="2984500"/>
             <wp:effectExtent b="0" l="0" r="0" t="0"/>
-            <wp:docPr id="14" name="image1.png"/>
+            <wp:docPr id="14" name="image3.png"/>
             <a:graphic>
               <a:graphicData uri="http://schemas.openxmlformats.org/drawingml/2006/picture">
                 <pic:pic>
                   <pic:nvPicPr>
-                    <pic:cNvPr id="0" name="image1.png"/>
+                    <pic:cNvPr id="0" name="image3.png"/>
                     <pic:cNvPicPr preferRelativeResize="0"/>
                   </pic:nvPicPr>
                   <pic:blipFill>
@@ -13970,12 +14275,12 @@
           <wp:inline distB="114300" distT="114300" distL="114300" distR="114300">
             <wp:extent cx="6126480" cy="2971800"/>
             <wp:effectExtent b="0" l="0" r="0" t="0"/>
-            <wp:docPr id="5" name="image6.png"/>
+            <wp:docPr id="5" name="image5.png"/>
             <a:graphic>
               <a:graphicData uri="http://schemas.openxmlformats.org/drawingml/2006/picture">
                 <pic:pic>
                   <pic:nvPicPr>
-                    <pic:cNvPr id="0" name="image6.png"/>
+                    <pic:cNvPr id="0" name="image5.png"/>
                     <pic:cNvPicPr preferRelativeResize="0"/>
                   </pic:nvPicPr>
                   <pic:blipFill>
@@ -14037,12 +14342,12 @@
           <wp:inline distB="114300" distT="114300" distL="114300" distR="114300">
             <wp:extent cx="6053138" cy="1247775"/>
             <wp:effectExtent b="0" l="0" r="0" t="0"/>
-            <wp:docPr id="6" name="image11.png"/>
+            <wp:docPr id="6" name="image9.png"/>
             <a:graphic>
               <a:graphicData uri="http://schemas.openxmlformats.org/drawingml/2006/picture">
                 <pic:pic>
                   <pic:nvPicPr>
-                    <pic:cNvPr id="0" name="image11.png"/>
+                    <pic:cNvPr id="0" name="image9.png"/>
                     <pic:cNvPicPr preferRelativeResize="0"/>
                   </pic:nvPicPr>
                   <pic:blipFill>
@@ -15230,12 +15535,12 @@
           <wp:inline distB="114300" distT="114300" distL="114300" distR="114300">
             <wp:extent cx="5863590" cy="1308100"/>
             <wp:effectExtent b="0" l="0" r="0" t="0"/>
-            <wp:docPr id="2" name="image2.png"/>
+            <wp:docPr id="2" name="image1.png"/>
             <a:graphic>
               <a:graphicData uri="http://schemas.openxmlformats.org/drawingml/2006/picture">
                 <pic:pic>
                   <pic:nvPicPr>
-                    <pic:cNvPr id="0" name="image2.png"/>
+                    <pic:cNvPr id="0" name="image1.png"/>
                     <pic:cNvPicPr preferRelativeResize="0"/>
                   </pic:nvPicPr>
                   <pic:blipFill>
@@ -17947,12 +18252,12 @@
           <wp:inline distB="114300" distT="114300" distL="114300" distR="114300">
             <wp:extent cx="5863590" cy="1092200"/>
             <wp:effectExtent b="0" l="0" r="0" t="0"/>
-            <wp:docPr id="3" name="image9.png"/>
+            <wp:docPr id="3" name="image8.png"/>
             <a:graphic>
               <a:graphicData uri="http://schemas.openxmlformats.org/drawingml/2006/picture">
                 <pic:pic>
                   <pic:nvPicPr>
-                    <pic:cNvPr id="0" name="image9.png"/>
+                    <pic:cNvPr id="0" name="image8.png"/>
                     <pic:cNvPicPr preferRelativeResize="0"/>
                   </pic:nvPicPr>
                   <pic:blipFill>

</xml_diff>